<commit_message>
Auto-committed on 2021/12/20 週一
Former-commit-id: beafc53557d572fe2d02f92c47f88bcf0d7a4575
</commit_message>
<xml_diff>
--- a/Program/Other/URS會議審查紀錄/PJ201800012_會議記錄_20210720v01.0.docx
+++ b/Program/Other/URS會議審查紀錄/PJ201800012_會議記錄_20210720v01.0.docx
@@ -639,7 +639,6 @@
                 <w:rFonts w:ascii="標楷體" w:hAnsi="標楷體"/>
               </w:rPr>
             </w:pPr>
-            <w:proofErr w:type="spellStart"/>
             <w:r>
               <w:rPr>
                 <w:rFonts w:ascii="標楷體" w:hAnsi="標楷體" w:cs="Helvetica" w:hint="eastAsia"/>
@@ -669,7 +668,6 @@
               </w:rPr>
               <w:t>bex</w:t>
             </w:r>
-            <w:proofErr w:type="spellEnd"/>
             <w:r>
               <w:rPr>
                 <w:rFonts w:ascii="標楷體" w:hAnsi="標楷體" w:cs="Helvetica" w:hint="eastAsia"/>
@@ -2062,7 +2060,6 @@
                 <w:szCs w:val="24"/>
               </w:rPr>
             </w:pPr>
-            <w:proofErr w:type="gramStart"/>
             <w:r>
               <w:rPr>
                 <w:rFonts w:ascii="標楷體" w:hAnsi="標楷體" w:cs="Arial"/>
@@ -2070,7 +2067,6 @@
               </w:rPr>
               <w:t>涂宇欣</w:t>
             </w:r>
-            <w:proofErr w:type="gramEnd"/>
           </w:p>
         </w:tc>
         <w:tc>
@@ -3138,6 +3134,7 @@
                       <w:kern w:val="2"/>
                       <w:szCs w:val="22"/>
                     </w:rPr>
+                    <w:lastRenderedPageBreak/>
                     <w:t xml:space="preserve">L5406 </w:t>
                   </w:r>
                   <w:r>
@@ -3517,7 +3514,6 @@
                     </w:rPr>
                     <w:t>(1</w:t>
                   </w:r>
-                  <w:proofErr w:type="gramStart"/>
                   <w:r>
                     <w:rPr>
                       <w:rFonts w:ascii="標楷體" w:hAnsi="標楷體"/>
@@ -3534,7 +3530,6 @@
                     </w:rPr>
                     <w:t>.[</w:t>
                   </w:r>
-                  <w:proofErr w:type="gramEnd"/>
                   <w:r>
                     <w:rPr>
                       <w:rFonts w:ascii="標楷體" w:hAnsi="標楷體" w:hint="eastAsia"/>
@@ -3579,7 +3574,6 @@
                     </w:rPr>
                     <w:t>(2</w:t>
                   </w:r>
-                  <w:proofErr w:type="gramStart"/>
                   <w:r>
                     <w:rPr>
                       <w:rFonts w:ascii="標楷體" w:hAnsi="標楷體" w:hint="eastAsia"/>
@@ -3588,7 +3582,6 @@
                     </w:rPr>
                     <w:t>).[</w:t>
                   </w:r>
-                  <w:proofErr w:type="gramEnd"/>
                   <w:r>
                     <w:rPr>
                       <w:rFonts w:ascii="標楷體" w:hAnsi="標楷體" w:hint="eastAsia"/>
@@ -4559,6 +4552,14 @@
                     </w:rPr>
                     <w:t>)</w:t>
                   </w:r>
+                  <w:r>
+                    <w:rPr>
+                      <w:rFonts w:ascii="標楷體" w:hAnsi="標楷體" w:hint="eastAsia"/>
+                      <w:kern w:val="2"/>
+                      <w:szCs w:val="22"/>
+                    </w:rPr>
+                    <w:t>，移至L650A</w:t>
+                  </w:r>
                 </w:p>
                 <w:p>
                   <w:pPr>
@@ -4585,6 +4586,14 @@
                       <w:szCs w:val="22"/>
                     </w:rPr>
                     <w:t>是否"排除15日薪非業績人員"選項</w:t>
+                  </w:r>
+                  <w:r>
+                    <w:rPr>
+                      <w:rFonts w:ascii="標楷體" w:hAnsi="標楷體" w:hint="eastAsia"/>
+                      <w:kern w:val="2"/>
+                      <w:szCs w:val="22"/>
+                    </w:rPr>
+                    <w:t>，移至L650C</w:t>
                   </w:r>
                 </w:p>
                 <w:p>
@@ -5349,7 +5358,6 @@
                     </w:rPr>
                     <w:t>中期</w:t>
                   </w:r>
-                  <w:proofErr w:type="gramStart"/>
                   <w:r>
                     <w:rPr>
                       <w:rFonts w:ascii="標楷體" w:hAnsi="標楷體" w:hint="eastAsia"/>
@@ -5367,7 +5375,6 @@
                     </w:rPr>
                     <w:t>年</w:t>
                   </w:r>
-                  <w:proofErr w:type="gramEnd"/>
                   <w:r>
                     <w:rPr>
                       <w:rFonts w:ascii="標楷體" w:hAnsi="標楷體" w:hint="eastAsia"/>
@@ -5477,6 +5484,7 @@
                       <w:kern w:val="2"/>
                       <w:szCs w:val="22"/>
                     </w:rPr>
+                    <w:lastRenderedPageBreak/>
                     <w:t>(2).</w:t>
                   </w:r>
                   <w:r>
@@ -5496,7 +5504,6 @@
                     </w:rPr>
                     <w:t>長期</w:t>
                   </w:r>
-                  <w:proofErr w:type="gramStart"/>
                   <w:r>
                     <w:rPr>
                       <w:rFonts w:ascii="標楷體" w:hAnsi="標楷體" w:hint="eastAsia"/>
@@ -5514,7 +5521,6 @@
                     </w:rPr>
                     <w:t>年</w:t>
                   </w:r>
-                  <w:proofErr w:type="gramEnd"/>
                   <w:r>
                     <w:rPr>
                       <w:rFonts w:ascii="標楷體" w:hAnsi="標楷體" w:hint="eastAsia"/>
@@ -5748,14 +5754,12 @@
                     </w:rPr>
                     <w:t>(</w:t>
                   </w:r>
-                  <w:proofErr w:type="spellStart"/>
                   <w:r>
                     <w:rPr>
                       <w:rFonts w:ascii="標楷體" w:hAnsi="標楷體"/>
                     </w:rPr>
                     <w:t>CdEmp</w:t>
                   </w:r>
-                  <w:proofErr w:type="spellEnd"/>
                   <w:r>
                     <w:rPr>
                       <w:rFonts w:ascii="標楷體" w:hAnsi="標楷體" w:hint="eastAsia"/>
@@ -5850,6 +5854,7 @@
                       <w:rFonts w:ascii="標楷體" w:hAnsi="標楷體" w:cs="Arial"/>
                       <w:szCs w:val="24"/>
                     </w:rPr>
+                    <w:lastRenderedPageBreak/>
                     <w:t>陳政皓</w:t>
                   </w:r>
                   <w:r>
@@ -5867,25 +5872,14 @@
                     </w:rPr>
                     <w:t>理</w:t>
                   </w:r>
-                  <w:proofErr w:type="gramStart"/>
-                  <w:r>
-                    <w:rPr>
-                      <w:rFonts w:ascii="標楷體" w:hAnsi="標楷體" w:hint="eastAsia"/>
-                      <w:kern w:val="2"/>
-                      <w:szCs w:val="22"/>
-                      <w:lang w:eastAsia="zh-HK"/>
-                    </w:rPr>
-                    <w:t>涂</w:t>
-                  </w:r>
-                  <w:proofErr w:type="gramEnd"/>
-                  <w:r>
-                    <w:rPr>
-                      <w:rFonts w:ascii="標楷體" w:hAnsi="標楷體" w:hint="eastAsia"/>
-                      <w:kern w:val="2"/>
-                      <w:szCs w:val="22"/>
-                      <w:lang w:eastAsia="zh-HK"/>
-                    </w:rPr>
-                    <w:t>宇欣</w:t>
+                  <w:r>
+                    <w:rPr>
+                      <w:rFonts w:ascii="標楷體" w:hAnsi="標楷體" w:hint="eastAsia"/>
+                      <w:kern w:val="2"/>
+                      <w:szCs w:val="22"/>
+                      <w:lang w:eastAsia="zh-HK"/>
+                    </w:rPr>
+                    <w:t>涂宇欣</w:t>
                   </w:r>
                 </w:p>
                 <w:p>
@@ -5977,6 +5971,7 @@
               <w:rPr>
                 <w:rFonts w:ascii="標楷體" w:hAnsi="標楷體" w:hint="eastAsia"/>
               </w:rPr>
+              <w:lastRenderedPageBreak/>
               <w:t>待辦事項</w:t>
             </w:r>
           </w:p>
@@ -6546,42 +6541,29 @@
             </w:rPr>
             <w:t>檔名：</w:t>
           </w:r>
-          <w:r>
-            <w:fldChar w:fldCharType="begin"/>
-          </w:r>
-          <w:r>
-            <w:instrText xml:space="preserve"> FILENAME </w:instrText>
-          </w:r>
-          <w:r>
-            <w:fldChar w:fldCharType="separate"/>
-          </w:r>
-          <w:r>
-            <w:rPr>
-              <w:rFonts w:hint="eastAsia"/>
-              <w:noProof/>
-            </w:rPr>
-            <w:t>PJ201800012_</w:t>
-          </w:r>
-          <w:r>
-            <w:rPr>
-              <w:rFonts w:hint="eastAsia"/>
-              <w:noProof/>
-            </w:rPr>
-            <w:t>會議記錄</w:t>
-          </w:r>
-          <w:r>
-            <w:rPr>
-              <w:rFonts w:hint="eastAsia"/>
-              <w:noProof/>
-            </w:rPr>
-            <w:t>_20200107v01.0.docx</w:t>
-          </w:r>
-          <w:r>
-            <w:rPr>
-              <w:noProof/>
-            </w:rPr>
-            <w:fldChar w:fldCharType="end"/>
-          </w:r>
+          <w:fldSimple w:instr=" FILENAME ">
+            <w:r>
+              <w:rPr>
+                <w:rFonts w:hint="eastAsia"/>
+                <w:noProof/>
+              </w:rPr>
+              <w:t>PJ201800012_</w:t>
+            </w:r>
+            <w:r>
+              <w:rPr>
+                <w:rFonts w:hint="eastAsia"/>
+                <w:noProof/>
+              </w:rPr>
+              <w:t>會議記錄</w:t>
+            </w:r>
+            <w:r>
+              <w:rPr>
+                <w:rFonts w:hint="eastAsia"/>
+                <w:noProof/>
+              </w:rPr>
+              <w:t>_20200107v01.0.docx</w:t>
+            </w:r>
+          </w:fldSimple>
         </w:p>
       </w:tc>
       <w:tc>
@@ -9371,6 +9353,7 @@
     <w:lsdException w:name="HTML Sample" w:semiHidden="1" w:unhideWhenUsed="1"/>
     <w:lsdException w:name="HTML Typewriter" w:semiHidden="1" w:unhideWhenUsed="1"/>
     <w:lsdException w:name="HTML Variable" w:semiHidden="1" w:unhideWhenUsed="1"/>
+    <w:lsdException w:name="Normal Table" w:semiHidden="1" w:unhideWhenUsed="1"/>
     <w:lsdException w:name="annotation subject" w:semiHidden="1" w:unhideWhenUsed="1"/>
     <w:lsdException w:name="No List" w:semiHidden="1" w:unhideWhenUsed="1"/>
     <w:lsdException w:name="Outline List 1" w:semiHidden="1" w:unhideWhenUsed="1"/>
@@ -9413,8 +9396,11 @@
     <w:lsdException w:name="Table Contemporary" w:semiHidden="1" w:unhideWhenUsed="1"/>
     <w:lsdException w:name="Table Elegant" w:semiHidden="1" w:unhideWhenUsed="1"/>
     <w:lsdException w:name="Table Professional" w:semiHidden="1" w:unhideWhenUsed="1"/>
+    <w:lsdException w:name="Table Subtle 1" w:semiHidden="1" w:unhideWhenUsed="1"/>
     <w:lsdException w:name="Table Subtle 2" w:semiHidden="1" w:unhideWhenUsed="1"/>
     <w:lsdException w:name="Table Web 1" w:semiHidden="1" w:unhideWhenUsed="1"/>
+    <w:lsdException w:name="Table Web 2" w:semiHidden="1" w:unhideWhenUsed="1"/>
+    <w:lsdException w:name="Table Web 3" w:semiHidden="1" w:unhideWhenUsed="1"/>
     <w:lsdException w:name="Balloon Text" w:semiHidden="1" w:unhideWhenUsed="1"/>
     <w:lsdException w:name="Table Grid" w:uiPriority="39"/>
     <w:lsdException w:name="Table Theme" w:semiHidden="1" w:unhideWhenUsed="1"/>
@@ -10809,6 +10795,15 @@
 </file>
 
 <file path=customXml/item1.xml><?xml version="1.0" encoding="utf-8"?>
+<?mso-contentType ?>
+<FormTemplates xmlns="http://schemas.microsoft.com/sharepoint/v3/contenttype/forms">
+  <Display>DocumentLibraryForm</Display>
+  <Edit>DocumentLibraryForm</Edit>
+  <New>DocumentLibraryForm</New>
+</FormTemplates>
+</file>
+
+<file path=customXml/item2.xml><?xml version="1.0" encoding="utf-8"?>
 <ct:contentTypeSchema xmlns:ct="http://schemas.microsoft.com/office/2006/metadata/contentType" xmlns:ma="http://schemas.microsoft.com/office/2006/metadata/properties/metaAttributes" ct:_="" ma:_="" ma:contentTypeName="文件" ma:contentTypeID="0x010100A058D25147EB4E4E82B12A4A0A1DC3EE" ma:contentTypeVersion="4" ma:contentTypeDescription="建立新的文件。" ma:contentTypeScope="" ma:versionID="cf13583ee21361a033093e049e0e49ec">
   <xsd:schema xmlns:xsd="http://www.w3.org/2001/XMLSchema" xmlns:xs="http://www.w3.org/2001/XMLSchema" xmlns:p="http://schemas.microsoft.com/office/2006/metadata/properties" xmlns:ns1="196c0bc5-9819-4531-ab41-952ff7117f75" xmlns:ns3="03e320f9-30ec-4876-8e43-92a253b97984" targetNamespace="http://schemas.microsoft.com/office/2006/metadata/properties" ma:root="true" ma:fieldsID="955f52713329e5be2a11efcad3b84238" ns1:_="" ns3:_="">
     <xsd:import namespace="196c0bc5-9819-4531-ab41-952ff7117f75"/>
@@ -11091,16 +11086,15 @@
 </ct:contentTypeSchema>
 </file>
 
-<file path=customXml/item2.xml><?xml version="1.0" encoding="utf-8"?>
-<?mso-contentType ?>
-<FormTemplates xmlns="http://schemas.microsoft.com/sharepoint/v3/contenttype/forms">
-  <Display>DocumentLibraryForm</Display>
-  <Edit>DocumentLibraryForm</Edit>
-  <New>DocumentLibraryForm</New>
-</FormTemplates>
+<file path=customXml/item3.xml><?xml version="1.0" encoding="utf-8"?>
+<b:Sources xmlns:b="http://schemas.openxmlformats.org/officeDocument/2006/bibliography" xmlns="http://schemas.openxmlformats.org/officeDocument/2006/bibliography" SelectedStyle="\APASixthEditionOfficeOnline.xsl" StyleName="APA" Version="6"/>
 </file>
 
-<file path=customXml/item3.xml><?xml version="1.0" encoding="utf-8"?>
+<file path=customXml/item4.xml><?xml version="1.0" encoding="utf-8"?>
+<LongProperties xmlns="http://schemas.microsoft.com/office/2006/metadata/longProperties"/>
+</file>
+
+<file path=customXml/item5.xml><?xml version="1.0" encoding="utf-8"?>
 <p:properties xmlns:p="http://schemas.microsoft.com/office/2006/metadata/properties" xmlns:xsi="http://www.w3.org/2001/XMLSchema-instance" xmlns:pc="http://schemas.microsoft.com/office/infopath/2007/PartnerControls">
   <documentManagement>
     <_x4e09__x78bc__x7e2e__x5beb_ xmlns="03e320f9-30ec-4876-8e43-92a253b97984">MTR</_x4e09__x78bc__x7e2e__x5beb_>
@@ -11132,15 +11126,15 @@
 </p:properties>
 </file>
 
-<file path=customXml/item4.xml><?xml version="1.0" encoding="utf-8"?>
-<LongProperties xmlns="http://schemas.microsoft.com/office/2006/metadata/longProperties"/>
+<file path=customXml/itemProps1.xml><?xml version="1.0" encoding="utf-8"?>
+<ds:datastoreItem xmlns:ds="http://schemas.openxmlformats.org/officeDocument/2006/customXml" ds:itemID="{F2E4E935-B49F-4219-B755-2F5AF1BF70E5}">
+  <ds:schemaRefs>
+    <ds:schemaRef ds:uri="http://schemas.microsoft.com/sharepoint/v3/contenttype/forms"/>
+  </ds:schemaRefs>
+</ds:datastoreItem>
 </file>
 
-<file path=customXml/item5.xml><?xml version="1.0" encoding="utf-8"?>
-<b:Sources xmlns:b="http://schemas.openxmlformats.org/officeDocument/2006/bibliography" xmlns="http://schemas.openxmlformats.org/officeDocument/2006/bibliography" SelectedStyle="\APASixthEditionOfficeOnline.xsl" StyleName="APA" Version="6"/>
-</file>
-
-<file path=customXml/itemProps1.xml><?xml version="1.0" encoding="utf-8"?>
+<file path=customXml/itemProps2.xml><?xml version="1.0" encoding="utf-8"?>
 <ds:datastoreItem xmlns:ds="http://schemas.openxmlformats.org/officeDocument/2006/customXml" ds:itemID="{3192E122-0748-4CE5-BEB2-E17D8D6239E0}">
   <ds:schemaRefs>
     <ds:schemaRef ds:uri="http://schemas.microsoft.com/office/2006/metadata/contentType"/>
@@ -11159,21 +11153,10 @@
 </ds:datastoreItem>
 </file>
 
-<file path=customXml/itemProps2.xml><?xml version="1.0" encoding="utf-8"?>
-<ds:datastoreItem xmlns:ds="http://schemas.openxmlformats.org/officeDocument/2006/customXml" ds:itemID="{F2E4E935-B49F-4219-B755-2F5AF1BF70E5}">
+<file path=customXml/itemProps3.xml><?xml version="1.0" encoding="utf-8"?>
+<ds:datastoreItem xmlns:ds="http://schemas.openxmlformats.org/officeDocument/2006/customXml" ds:itemID="{6FC6331C-06D3-4D49-8D47-5592F9245920}">
   <ds:schemaRefs>
-    <ds:schemaRef ds:uri="http://schemas.microsoft.com/sharepoint/v3/contenttype/forms"/>
-  </ds:schemaRefs>
-</ds:datastoreItem>
-</file>
-
-<file path=customXml/itemProps3.xml><?xml version="1.0" encoding="utf-8"?>
-<ds:datastoreItem xmlns:ds="http://schemas.openxmlformats.org/officeDocument/2006/customXml" ds:itemID="{A2A4E56F-CFB0-4D1E-A3C0-F2FAC8A1AABA}">
-  <ds:schemaRefs>
-    <ds:schemaRef ds:uri="http://schemas.microsoft.com/office/2006/metadata/properties"/>
-    <ds:schemaRef ds:uri="http://schemas.microsoft.com/office/infopath/2007/PartnerControls"/>
-    <ds:schemaRef ds:uri="03e320f9-30ec-4876-8e43-92a253b97984"/>
-    <ds:schemaRef ds:uri="196c0bc5-9819-4531-ab41-952ff7117f75"/>
+    <ds:schemaRef ds:uri="http://schemas.openxmlformats.org/officeDocument/2006/bibliography"/>
   </ds:schemaRefs>
 </ds:datastoreItem>
 </file>
@@ -11187,9 +11170,12 @@
 </file>
 
 <file path=customXml/itemProps5.xml><?xml version="1.0" encoding="utf-8"?>
-<ds:datastoreItem xmlns:ds="http://schemas.openxmlformats.org/officeDocument/2006/customXml" ds:itemID="{6FC6331C-06D3-4D49-8D47-5592F9245920}">
+<ds:datastoreItem xmlns:ds="http://schemas.openxmlformats.org/officeDocument/2006/customXml" ds:itemID="{A2A4E56F-CFB0-4D1E-A3C0-F2FAC8A1AABA}">
   <ds:schemaRefs>
-    <ds:schemaRef ds:uri="http://schemas.openxmlformats.org/officeDocument/2006/bibliography"/>
+    <ds:schemaRef ds:uri="http://schemas.microsoft.com/office/2006/metadata/properties"/>
+    <ds:schemaRef ds:uri="http://schemas.microsoft.com/office/infopath/2007/PartnerControls"/>
+    <ds:schemaRef ds:uri="03e320f9-30ec-4876-8e43-92a253b97984"/>
+    <ds:schemaRef ds:uri="196c0bc5-9819-4531-ab41-952ff7117f75"/>
   </ds:schemaRefs>
 </ds:datastoreItem>
 </file>
</xml_diff>